<commit_message>
Updates to word doc and updates/restricts
</commit_message>
<xml_diff>
--- a/Allstar team.docx
+++ b/Allstar team.docx
@@ -73,6 +73,30 @@
       <w:pPr>
         <w:pStyle w:val="ListParagraph"/>
         <w:numPr>
+          <w:ilvl w:val="1"/>
+          <w:numId w:val="1"/>
+        </w:numPr>
+      </w:pPr>
+      <w:r>
+        <w:t>On updating, it cascades, as the coach for a team can change</w:t>
+      </w:r>
+    </w:p>
+    <w:p>
+      <w:pPr>
+        <w:pStyle w:val="ListParagraph"/>
+        <w:numPr>
+          <w:ilvl w:val="1"/>
+          <w:numId w:val="1"/>
+        </w:numPr>
+      </w:pPr>
+      <w:r>
+        <w:t>Restricts deletion as there must be a coach</w:t>
+      </w:r>
+    </w:p>
+    <w:p>
+      <w:pPr>
+        <w:pStyle w:val="ListParagraph"/>
+        <w:numPr>
           <w:ilvl w:val="0"/>
           <w:numId w:val="1"/>
         </w:numPr>
@@ -94,6 +118,30 @@
       </w:r>
       <w:r>
         <w:t xml:space="preserve"> as a team may not have an assistant coach</w:t>
+      </w:r>
+    </w:p>
+    <w:p>
+      <w:pPr>
+        <w:pStyle w:val="ListParagraph"/>
+        <w:numPr>
+          <w:ilvl w:val="1"/>
+          <w:numId w:val="1"/>
+        </w:numPr>
+      </w:pPr>
+      <w:r>
+        <w:t>On update, cascades as the assistant coach can change</w:t>
+      </w:r>
+    </w:p>
+    <w:p>
+      <w:pPr>
+        <w:pStyle w:val="ListParagraph"/>
+        <w:numPr>
+          <w:ilvl w:val="1"/>
+          <w:numId w:val="1"/>
+        </w:numPr>
+      </w:pPr>
+      <w:r>
+        <w:t>On delete, cascades as there can be a team without assistant coaches</w:t>
       </w:r>
     </w:p>
     <w:p>
@@ -215,6 +263,33 @@
         <w:t>must be a member of a championship team</w:t>
       </w:r>
     </w:p>
+    <w:p>
+      <w:pPr>
+        <w:pStyle w:val="ListParagraph"/>
+        <w:numPr>
+          <w:ilvl w:val="1"/>
+          <w:numId w:val="1"/>
+        </w:numPr>
+      </w:pPr>
+      <w:r>
+        <w:t>On update, cascades as players can change teams</w:t>
+      </w:r>
+    </w:p>
+    <w:p>
+      <w:pPr>
+        <w:pStyle w:val="ListParagraph"/>
+        <w:numPr>
+          <w:ilvl w:val="1"/>
+          <w:numId w:val="1"/>
+        </w:numPr>
+      </w:pPr>
+      <w:r>
+        <w:t>Restricts deletion, as we are assuming that players will not be removed from a team outright at this stage</w:t>
+      </w:r>
+    </w:p>
+    <w:p/>
+    <w:p/>
+    <w:p/>
     <w:p/>
     <w:p>
       <w:pPr>
@@ -228,6 +303,7 @@
           <w:b/>
           <w:bCs/>
         </w:rPr>
+        <w:lastRenderedPageBreak/>
         <w:t>ALLSTAR_NOMINEES</w:t>
       </w:r>
     </w:p>
@@ -277,15 +353,31 @@
         </w:numPr>
       </w:pPr>
       <w:r>
-        <w:t xml:space="preserve">If a player is nominated to the </w:t>
-      </w:r>
-      <w:proofErr w:type="spellStart"/>
-      <w:r>
-        <w:t>AllStar</w:t>
-      </w:r>
-      <w:proofErr w:type="spellEnd"/>
-      <w:r>
-        <w:t xml:space="preserve"> team, their Ssn is taken as a foreign key</w:t>
+        <w:t>If a player is nominated to the AllStar team, their Ssn is taken as a foreign key</w:t>
+      </w:r>
+    </w:p>
+    <w:p>
+      <w:pPr>
+        <w:pStyle w:val="ListParagraph"/>
+        <w:numPr>
+          <w:ilvl w:val="1"/>
+          <w:numId w:val="1"/>
+        </w:numPr>
+      </w:pPr>
+      <w:r>
+        <w:t>On update, restricts as a player’s Ssn does not change</w:t>
+      </w:r>
+    </w:p>
+    <w:p>
+      <w:pPr>
+        <w:pStyle w:val="ListParagraph"/>
+        <w:numPr>
+          <w:ilvl w:val="1"/>
+          <w:numId w:val="1"/>
+        </w:numPr>
+      </w:pPr>
+      <w:r>
+        <w:t>Cascades deletions, as a player may need to be removed from the nominees</w:t>
       </w:r>
     </w:p>
     <w:p>
@@ -319,6 +411,30 @@
       </w:pPr>
       <w:r>
         <w:t>Date and Location is taken from the ALLSTAR_GAME table to keep track of what games the nominee has played in</w:t>
+      </w:r>
+    </w:p>
+    <w:p>
+      <w:pPr>
+        <w:pStyle w:val="ListParagraph"/>
+        <w:numPr>
+          <w:ilvl w:val="1"/>
+          <w:numId w:val="1"/>
+        </w:numPr>
+      </w:pPr>
+      <w:r>
+        <w:t>On update, cascades as the time and location may change</w:t>
+      </w:r>
+    </w:p>
+    <w:p>
+      <w:pPr>
+        <w:pStyle w:val="ListParagraph"/>
+        <w:numPr>
+          <w:ilvl w:val="1"/>
+          <w:numId w:val="1"/>
+        </w:numPr>
+      </w:pPr>
+      <w:r>
+        <w:t>Restricts delete, assuming that games are not cancelled, but rescheduled</w:t>
       </w:r>
     </w:p>
     <w:p/>
@@ -387,6 +503,33 @@
       <w:pPr>
         <w:pStyle w:val="ListParagraph"/>
         <w:numPr>
+          <w:ilvl w:val="1"/>
+          <w:numId w:val="1"/>
+        </w:numPr>
+      </w:pPr>
+      <w:r>
+        <w:t xml:space="preserve">On update, </w:t>
+      </w:r>
+      <w:r>
+        <w:t>cascades, if team id changes (moves cities etc), should update their previous games</w:t>
+      </w:r>
+    </w:p>
+    <w:p>
+      <w:pPr>
+        <w:pStyle w:val="ListParagraph"/>
+        <w:numPr>
+          <w:ilvl w:val="1"/>
+          <w:numId w:val="1"/>
+        </w:numPr>
+      </w:pPr>
+      <w:r>
+        <w:t>Restricts deletion, as there must be a winning team’s ID</w:t>
+      </w:r>
+    </w:p>
+    <w:p>
+      <w:pPr>
+        <w:pStyle w:val="ListParagraph"/>
+        <w:numPr>
           <w:ilvl w:val="0"/>
           <w:numId w:val="1"/>
         </w:numPr>
@@ -411,6 +554,30 @@
       <w:pPr>
         <w:pStyle w:val="ListParagraph"/>
         <w:numPr>
+          <w:ilvl w:val="1"/>
+          <w:numId w:val="1"/>
+        </w:numPr>
+      </w:pPr>
+      <w:r>
+        <w:t>On delete, restricts as there must be a coach of a winning team</w:t>
+      </w:r>
+    </w:p>
+    <w:p>
+      <w:pPr>
+        <w:pStyle w:val="ListParagraph"/>
+        <w:numPr>
+          <w:ilvl w:val="1"/>
+          <w:numId w:val="1"/>
+        </w:numPr>
+      </w:pPr>
+      <w:r>
+        <w:t xml:space="preserve">Restricts updates, as the coach of the game at the time they won cannot be changed </w:t>
+      </w:r>
+    </w:p>
+    <w:p>
+      <w:pPr>
+        <w:pStyle w:val="ListParagraph"/>
+        <w:numPr>
           <w:ilvl w:val="0"/>
           <w:numId w:val="1"/>
         </w:numPr>
@@ -431,15 +598,37 @@
         <w:t xml:space="preserve">If </w:t>
       </w:r>
       <w:r>
-        <w:t xml:space="preserve">the winning team has an assistant coach, their </w:t>
-      </w:r>
-      <w:proofErr w:type="spellStart"/>
-      <w:r>
-        <w:t>ssn</w:t>
-      </w:r>
-      <w:proofErr w:type="spellEnd"/>
-      <w:r>
-        <w:t xml:space="preserve"> is included</w:t>
+        <w:t>the winning team has an assistant coach, their ssn is included</w:t>
+      </w:r>
+    </w:p>
+    <w:p>
+      <w:pPr>
+        <w:pStyle w:val="ListParagraph"/>
+        <w:numPr>
+          <w:ilvl w:val="1"/>
+          <w:numId w:val="1"/>
+        </w:numPr>
+      </w:pPr>
+      <w:r>
+        <w:t xml:space="preserve">On delete, restricts </w:t>
+      </w:r>
+      <w:r>
+        <w:t xml:space="preserve">as the assistant coach of previous </w:t>
+      </w:r>
+      <w:r>
+        <w:t>games should not be changed</w:t>
+      </w:r>
+    </w:p>
+    <w:p>
+      <w:pPr>
+        <w:pStyle w:val="ListParagraph"/>
+        <w:numPr>
+          <w:ilvl w:val="1"/>
+          <w:numId w:val="1"/>
+        </w:numPr>
+      </w:pPr>
+      <w:r>
+        <w:t xml:space="preserve">Restricts updates, as the coach of the game at the time they won cannot be changed </w:t>
       </w:r>
     </w:p>
     <w:p/>
@@ -480,7 +669,6 @@
         <w:t>Foreign Key(s)</w:t>
       </w:r>
     </w:p>
-    <w:p/>
     <w:sectPr>
       <w:pgSz w:w="12240" w:h="15840"/>
       <w:pgMar w:top="1440" w:right="1440" w:bottom="1440" w:left="1440" w:header="720" w:footer="720" w:gutter="0"/>
@@ -520,7 +708,7 @@
         <w:rFonts w:ascii="Courier New" w:hAnsi="Courier New" w:cs="Courier New" w:hint="default"/>
       </w:rPr>
     </w:lvl>
-    <w:lvl w:ilvl="2" w:tplc="04090005" w:tentative="1">
+    <w:lvl w:ilvl="2" w:tplc="04090005">
       <w:start w:val="1"/>
       <w:numFmt w:val="bullet"/>
       <w:lvlText w:val=""/>

</xml_diff>